<commit_message>
updated resume for new job search
</commit_message>
<xml_diff>
--- a/Resume-2020.docx
+++ b/Resume-2020.docx
@@ -417,7 +417,7 @@
           <w:bCs/>
           <w:color w:val="000000" w:themeColor="text1"/>
         </w:rPr>
-        <w:t>20</w:t>
+        <w:t>19</w:t>
       </w:r>
       <w:r>
         <w:rPr>
@@ -779,16 +779,7 @@
           <w:sz w:val="22"/>
           <w:szCs w:val="22"/>
         </w:rPr>
-        <w:t>s,</w:t>
-      </w:r>
-      <w:r>
-        <w:rPr>
-          <w:rFonts w:ascii="Arial" w:hAnsi="Arial" w:cs="Arial"/>
-          <w:color w:val="000000" w:themeColor="text1"/>
-          <w:sz w:val="22"/>
-          <w:szCs w:val="22"/>
-        </w:rPr>
-        <w:t xml:space="preserve"> r</w:t>
+        <w:t>s, r</w:t>
       </w:r>
       <w:r>
         <w:rPr>
@@ -1078,7 +1069,7 @@
           <w:bCs/>
           <w:color w:val="000000" w:themeColor="text1"/>
         </w:rPr>
-        <w:t>20</w:t>
+        <w:t>19</w:t>
       </w:r>
     </w:p>
     <w:p>
@@ -1144,7 +1135,7 @@
           <w:sz w:val="18"/>
           <w:szCs w:val="18"/>
         </w:rPr>
-        <w:t>Product Management</w:t>
+        <w:t>Product Management, UI/UX design, Kotlin</w:t>
       </w:r>
       <w:r>
         <w:rPr>
@@ -1155,7 +1146,7 @@
           <w:sz w:val="18"/>
           <w:szCs w:val="18"/>
         </w:rPr>
-        <w:t>,</w:t>
+        <w:t xml:space="preserve">, </w:t>
       </w:r>
       <w:r>
         <w:rPr>
@@ -1166,84 +1157,7 @@
           <w:sz w:val="18"/>
           <w:szCs w:val="18"/>
         </w:rPr>
-        <w:t xml:space="preserve"> </w:t>
-      </w:r>
-      <w:r>
-        <w:rPr>
-          <w:rFonts w:ascii="Arial" w:hAnsi="Arial" w:cs="Arial"/>
-          <w:i/>
-          <w:iCs/>
-          <w:color w:val="33ACE3"/>
-          <w:sz w:val="18"/>
-          <w:szCs w:val="18"/>
-        </w:rPr>
-        <w:t>UI/UX design,</w:t>
-      </w:r>
-      <w:r>
-        <w:rPr>
-          <w:rFonts w:ascii="Arial" w:hAnsi="Arial" w:cs="Arial"/>
-          <w:i/>
-          <w:iCs/>
-          <w:color w:val="33ACE3"/>
-          <w:sz w:val="18"/>
-          <w:szCs w:val="18"/>
-        </w:rPr>
-        <w:t xml:space="preserve"> Kotlin</w:t>
-      </w:r>
-      <w:r>
-        <w:rPr>
-          <w:rFonts w:ascii="Arial" w:hAnsi="Arial" w:cs="Arial"/>
-          <w:i/>
-          <w:iCs/>
-          <w:color w:val="33ACE3"/>
-          <w:sz w:val="18"/>
-          <w:szCs w:val="18"/>
-        </w:rPr>
-        <w:t xml:space="preserve">, </w:t>
-      </w:r>
-      <w:r>
-        <w:rPr>
-          <w:rFonts w:ascii="Arial" w:hAnsi="Arial" w:cs="Arial"/>
-          <w:i/>
-          <w:iCs/>
-          <w:color w:val="33ACE3"/>
-          <w:sz w:val="18"/>
-          <w:szCs w:val="18"/>
-        </w:rPr>
-        <w:t>Android</w:t>
-      </w:r>
-      <w:r>
-        <w:rPr>
-          <w:rFonts w:ascii="Arial" w:hAnsi="Arial" w:cs="Arial"/>
-          <w:i/>
-          <w:iCs/>
-          <w:color w:val="33ACE3"/>
-          <w:sz w:val="18"/>
-          <w:szCs w:val="18"/>
-        </w:rPr>
-        <w:t>,</w:t>
-      </w:r>
-      <w:r>
-        <w:rPr>
-          <w:rFonts w:ascii="Arial" w:hAnsi="Arial" w:cs="Arial"/>
-          <w:i/>
-          <w:iCs/>
-          <w:color w:val="33ACE3"/>
-          <w:sz w:val="18"/>
-          <w:szCs w:val="18"/>
-        </w:rPr>
-        <w:t xml:space="preserve"> </w:t>
-      </w:r>
-      <w:r>
-        <w:rPr>
-          <w:rFonts w:ascii="Arial" w:hAnsi="Arial" w:cs="Arial"/>
-          <w:i/>
-          <w:iCs/>
-          <w:color w:val="33ACE3"/>
-          <w:sz w:val="18"/>
-          <w:szCs w:val="18"/>
-        </w:rPr>
-        <w:t>Python, AWS Serverless</w:t>
+        <w:t>Android, Python, AWS Serverless</w:t>
       </w:r>
       <w:bookmarkEnd w:id="4"/>
     </w:p>
@@ -1851,40 +1765,7 @@
           <w:szCs w:val="18"/>
         </w:rPr>
         <w:tab/>
-        <w:t xml:space="preserve">    PHP Zend, </w:t>
-      </w:r>
-      <w:r>
-        <w:rPr>
-          <w:rFonts w:ascii="Arial" w:hAnsi="Arial" w:cs="Arial"/>
-          <w:i/>
-          <w:iCs/>
-          <w:color w:val="33ACE3"/>
-          <w:sz w:val="18"/>
-          <w:szCs w:val="18"/>
-        </w:rPr>
-        <w:t>Python, A</w:t>
-      </w:r>
-      <w:r>
-        <w:rPr>
-          <w:rFonts w:ascii="Arial" w:hAnsi="Arial" w:cs="Arial"/>
-          <w:i/>
-          <w:iCs/>
-          <w:color w:val="33ACE3"/>
-          <w:sz w:val="18"/>
-          <w:szCs w:val="18"/>
-        </w:rPr>
-        <w:t>WS</w:t>
-      </w:r>
-      <w:r>
-        <w:rPr>
-          <w:rFonts w:ascii="Arial" w:hAnsi="Arial" w:cs="Arial"/>
-          <w:i/>
-          <w:iCs/>
-          <w:color w:val="33ACE3"/>
-          <w:sz w:val="18"/>
-          <w:szCs w:val="18"/>
-        </w:rPr>
-        <w:t xml:space="preserve"> Serverless</w:t>
+        <w:t xml:space="preserve">    PHP Zend, Python, AWS Serverless</w:t>
       </w:r>
     </w:p>
     <w:p>
@@ -3322,15 +3203,7 @@
           <w:sz w:val="21"/>
           <w:szCs w:val="22"/>
         </w:rPr>
-        <w:t xml:space="preserve"> </w:t>
-      </w:r>
-      <w:r>
-        <w:rPr>
-          <w:rFonts w:ascii="Arial" w:hAnsi="Arial" w:cs="Arial"/>
-          <w:sz w:val="21"/>
-          <w:szCs w:val="22"/>
-        </w:rPr>
-        <w:t>HTML, CSS</w:t>
+        <w:t xml:space="preserve"> HTML, CSS</w:t>
       </w:r>
       <w:r>
         <w:rPr>

</xml_diff>